<commit_message>
Description of organisational structure+analyze
</commit_message>
<xml_diff>
--- a/ORGANIZATIONAL STRUCTURE.docx
+++ b/ORGANIZATIONAL STRUCTURE.docx
@@ -1,10 +1,11 @@
 
 <file path=word/document.xml><?xml version="1.0" encoding="utf-8"?>
-<w:document xmlns:wpc="http://schemas.microsoft.com/office/word/2010/wordprocessingCanvas" xmlns:mc="http://schemas.openxmlformats.org/markup-compatibility/2006" xmlns:o="urn:schemas-microsoft-com:office:office" xmlns:r="http://schemas.openxmlformats.org/officeDocument/2006/relationships" xmlns:m="http://schemas.openxmlformats.org/officeDocument/2006/math" xmlns:v="urn:schemas-microsoft-com:vml" xmlns:wp14="http://schemas.microsoft.com/office/word/2010/wordprocessingDrawing" xmlns:wp="http://schemas.openxmlformats.org/drawingml/2006/wordprocessingDrawing" xmlns:w10="urn:schemas-microsoft-com:office:word" xmlns:w="http://schemas.openxmlformats.org/wordprocessingml/2006/main" xmlns:w14="http://schemas.microsoft.com/office/word/2010/wordml" xmlns:wpg="http://schemas.microsoft.com/office/word/2010/wordprocessingGroup" xmlns:wpi="http://schemas.microsoft.com/office/word/2010/wordprocessingInk" xmlns:wne="http://schemas.microsoft.com/office/word/2006/wordml" xmlns:wps="http://schemas.microsoft.com/office/word/2010/wordprocessingShape" mc:Ignorable="w14 wp14">
+<w:document xmlns:ve="http://schemas.openxmlformats.org/markup-compatibility/2006" xmlns:o="urn:schemas-microsoft-com:office:office" xmlns:r="http://schemas.openxmlformats.org/officeDocument/2006/relationships" xmlns:m="http://schemas.openxmlformats.org/officeDocument/2006/math" xmlns:v="urn:schemas-microsoft-com:vml" xmlns:wp="http://schemas.openxmlformats.org/drawingml/2006/wordprocessingDrawing" xmlns:w10="urn:schemas-microsoft-com:office:word" xmlns:w="http://schemas.openxmlformats.org/wordprocessingml/2006/main" xmlns:wne="http://schemas.microsoft.com/office/word/2006/wordml">
   <w:body>
     <w:p>
       <w:pPr>
-        <w:ind w:left="1440"/>
+        <w:ind w:left="0"/>
+        <w:jc w:val="center"/>
         <w:rPr>
           <w:b/>
           <w:sz w:val="28"/>
@@ -12,22 +13,23 @@
           <w:u w:val="thick"/>
         </w:rPr>
       </w:pPr>
-      <w:r>
-        <w:tab/>
-      </w:r>
-      <w:r>
+    </w:p>
+    <w:p>
+      <w:pPr>
+        <w:ind w:left="0"/>
+        <w:jc w:val="center"/>
         <w:rPr>
           <w:b/>
           <w:sz w:val="28"/>
           <w:szCs w:val="28"/>
           <w:u w:val="thick"/>
         </w:rPr>
-        <w:t xml:space="preserve">ORGANIZATIONAL STRUCTURE </w:t>
-      </w:r>
+      </w:pPr>
     </w:p>
     <w:p>
       <w:pPr>
         <w:ind w:left="0"/>
+        <w:jc w:val="center"/>
         <w:rPr>
           <w:b/>
           <w:sz w:val="28"/>
@@ -35,21 +37,52 @@
           <w:u w:val="thick"/>
         </w:rPr>
       </w:pPr>
+      <w:r>
+        <w:rPr>
+          <w:b/>
+          <w:sz w:val="28"/>
+          <w:szCs w:val="28"/>
+          <w:u w:val="thick"/>
+        </w:rPr>
+        <w:t>ORGANIZATIONAL STRUCTURE</w:t>
+      </w:r>
     </w:p>
     <w:p>
       <w:pPr>
         <w:ind w:left="0"/>
-        <w:rPr>
-          <w:sz w:val="24"/>
-          <w:szCs w:val="24"/>
-        </w:rPr>
-      </w:pPr>
-      <w:r>
-        <w:rPr>
-          <w:sz w:val="24"/>
-          <w:szCs w:val="24"/>
-        </w:rPr>
-        <w:t>Entarfarma was founded</w:t>
+        <w:jc w:val="both"/>
+        <w:rPr>
+          <w:b/>
+          <w:sz w:val="28"/>
+          <w:szCs w:val="28"/>
+          <w:u w:val="thick"/>
+        </w:rPr>
+      </w:pPr>
+    </w:p>
+    <w:p>
+      <w:pPr>
+        <w:ind w:left="0" w:firstLine="720"/>
+        <w:jc w:val="both"/>
+        <w:rPr>
+          <w:sz w:val="24"/>
+          <w:szCs w:val="24"/>
+        </w:rPr>
+      </w:pPr>
+      <w:proofErr w:type="spellStart"/>
+      <w:r>
+        <w:rPr>
+          <w:sz w:val="24"/>
+          <w:szCs w:val="24"/>
+        </w:rPr>
+        <w:t>Entarfarma</w:t>
+      </w:r>
+      <w:proofErr w:type="spellEnd"/>
+      <w:r>
+        <w:rPr>
+          <w:sz w:val="24"/>
+          <w:szCs w:val="24"/>
+        </w:rPr>
+        <w:t xml:space="preserve"> was founded</w:t>
       </w:r>
       <w:r>
         <w:rPr>
@@ -89,7 +122,8 @@
     </w:p>
     <w:p>
       <w:pPr>
-        <w:ind w:left="0"/>
+        <w:ind w:left="0" w:firstLine="720"/>
+        <w:jc w:val="both"/>
         <w:rPr>
           <w:sz w:val="24"/>
           <w:szCs w:val="24"/>
@@ -105,18 +139,35 @@
     </w:p>
     <w:p>
       <w:pPr>
-        <w:ind w:left="0"/>
-        <w:rPr>
-          <w:sz w:val="24"/>
-          <w:szCs w:val="24"/>
-        </w:rPr>
-      </w:pPr>
-      <w:r>
-        <w:rPr>
-          <w:sz w:val="24"/>
-          <w:szCs w:val="24"/>
-        </w:rPr>
-        <w:t xml:space="preserve">The company uses Mintzberg’s The Machine Organisation (Bureaucracy). This is because machine organization is defined by its standardisation. The work at Entarfarma is </w:t>
+        <w:ind w:left="0" w:firstLine="720"/>
+        <w:jc w:val="both"/>
+        <w:rPr>
+          <w:sz w:val="24"/>
+          <w:szCs w:val="24"/>
+        </w:rPr>
+      </w:pPr>
+      <w:r>
+        <w:rPr>
+          <w:sz w:val="24"/>
+          <w:szCs w:val="24"/>
+        </w:rPr>
+        <w:t xml:space="preserve">The company uses </w:t>
+      </w:r>
+      <w:proofErr w:type="spellStart"/>
+      <w:r>
+        <w:rPr>
+          <w:sz w:val="24"/>
+          <w:szCs w:val="24"/>
+        </w:rPr>
+        <w:t>Mintzberg’s</w:t>
+      </w:r>
+      <w:proofErr w:type="spellEnd"/>
+      <w:r>
+        <w:rPr>
+          <w:sz w:val="24"/>
+          <w:szCs w:val="24"/>
+        </w:rPr>
+        <w:t xml:space="preserve"> The Machine Organisation (Bureaucracy). This is because machine organization is defined by its standardisation. The work at Entarfarma is </w:t>
       </w:r>
       <w:proofErr w:type="gramStart"/>
       <w:r>
@@ -158,7 +209,8 @@
     </w:p>
     <w:p>
       <w:pPr>
-        <w:ind w:left="0"/>
+        <w:ind w:left="0" w:firstLine="720"/>
+        <w:jc w:val="both"/>
         <w:rPr>
           <w:sz w:val="24"/>
           <w:szCs w:val="24"/>
@@ -181,7 +233,8 @@
     </w:p>
     <w:p>
       <w:pPr>
-        <w:ind w:left="0"/>
+        <w:ind w:left="0" w:firstLine="720"/>
+        <w:jc w:val="both"/>
         <w:rPr>
           <w:sz w:val="24"/>
           <w:szCs w:val="24"/>
@@ -225,7 +278,8 @@
     </w:p>
     <w:p>
       <w:pPr>
-        <w:ind w:left="0"/>
+        <w:ind w:left="0" w:firstLine="720"/>
+        <w:jc w:val="both"/>
         <w:rPr>
           <w:sz w:val="24"/>
           <w:szCs w:val="24"/>
@@ -248,7 +302,8 @@
     </w:p>
     <w:p>
       <w:pPr>
-        <w:ind w:left="0"/>
+        <w:ind w:left="0" w:firstLine="720"/>
+        <w:jc w:val="both"/>
         <w:rPr>
           <w:sz w:val="24"/>
           <w:szCs w:val="24"/>
@@ -271,9 +326,325 @@
         <w:t xml:space="preserve">fall under the Professional Bureaucracy category. This is not the case. Entafarma’s decision making is centralized while in a Professional Bureaucracy structure the decision making is decentralized due to the presence of highly trained employees in a business – the manager or director can overlook everything. </w:t>
       </w:r>
     </w:p>
+    <w:p>
+      <w:pPr>
+        <w:ind w:left="1440"/>
+        <w:rPr>
+          <w:b/>
+          <w:sz w:val="28"/>
+          <w:szCs w:val="28"/>
+          <w:u w:val="thick"/>
+        </w:rPr>
+      </w:pPr>
+    </w:p>
+    <w:p>
+      <w:pPr>
+        <w:ind w:left="1440"/>
+        <w:rPr>
+          <w:b/>
+          <w:sz w:val="28"/>
+          <w:szCs w:val="28"/>
+          <w:u w:val="thick"/>
+        </w:rPr>
+      </w:pPr>
+    </w:p>
+    <w:p>
+      <w:pPr>
+        <w:ind w:left="1440"/>
+        <w:jc w:val="center"/>
+        <w:rPr>
+          <w:b/>
+          <w:sz w:val="28"/>
+          <w:szCs w:val="28"/>
+          <w:u w:val="thick"/>
+        </w:rPr>
+      </w:pPr>
+      <w:r>
+        <w:rPr>
+          <w:b/>
+          <w:sz w:val="28"/>
+          <w:szCs w:val="28"/>
+          <w:u w:val="thick"/>
+        </w:rPr>
+        <w:lastRenderedPageBreak/>
+        <w:t>Analyze</w:t>
+      </w:r>
+      <w:r>
+        <w:rPr>
+          <w:b/>
+          <w:sz w:val="28"/>
+          <w:szCs w:val="28"/>
+          <w:u w:val="thick"/>
+        </w:rPr>
+        <w:t xml:space="preserve"> of </w:t>
+      </w:r>
+      <w:proofErr w:type="gramStart"/>
+      <w:r>
+        <w:rPr>
+          <w:b/>
+          <w:sz w:val="28"/>
+          <w:szCs w:val="28"/>
+          <w:u w:val="thick"/>
+        </w:rPr>
+        <w:t>The</w:t>
+      </w:r>
+      <w:proofErr w:type="gramEnd"/>
+      <w:r>
+        <w:rPr>
+          <w:b/>
+          <w:sz w:val="28"/>
+          <w:szCs w:val="28"/>
+          <w:u w:val="thick"/>
+        </w:rPr>
+        <w:t xml:space="preserve"> Machine Bureaucracy Structure</w:t>
+      </w:r>
+    </w:p>
+    <w:p>
+      <w:pPr>
+        <w:ind w:left="0" w:firstLine="720"/>
+        <w:jc w:val="both"/>
+        <w:rPr>
+          <w:sz w:val="24"/>
+          <w:szCs w:val="24"/>
+        </w:rPr>
+      </w:pPr>
+      <w:r>
+        <w:rPr>
+          <w:sz w:val="24"/>
+          <w:szCs w:val="24"/>
+        </w:rPr>
+        <w:t>While analyzing the “Machine bureaucracy” in this company, we found out some pros and cons regarding the way managers</w:t>
+      </w:r>
+      <w:r>
+        <w:rPr>
+          <w:sz w:val="24"/>
+          <w:szCs w:val="24"/>
+        </w:rPr>
+        <w:t xml:space="preserve"> and employees handle their tasks</w:t>
+      </w:r>
+      <w:r>
+        <w:rPr>
+          <w:sz w:val="24"/>
+          <w:szCs w:val="24"/>
+        </w:rPr>
+        <w:t>.</w:t>
+      </w:r>
+    </w:p>
+    <w:p>
+      <w:pPr>
+        <w:ind w:left="0" w:firstLine="720"/>
+        <w:jc w:val="both"/>
+        <w:rPr>
+          <w:sz w:val="24"/>
+          <w:szCs w:val="24"/>
+        </w:rPr>
+      </w:pPr>
+      <w:r>
+        <w:rPr>
+          <w:sz w:val="24"/>
+          <w:szCs w:val="24"/>
+        </w:rPr>
+        <w:t>The first good think of having this kind of bureaucracy is that there is no need for highly trained employees because of the repeating tasks and works. The managers know exactly what they have to do and what they expect from</w:t>
+      </w:r>
+      <w:r>
+        <w:rPr>
+          <w:sz w:val="24"/>
+          <w:szCs w:val="24"/>
+        </w:rPr>
+        <w:t xml:space="preserve"> all</w:t>
+      </w:r>
+      <w:r>
+        <w:rPr>
+          <w:sz w:val="24"/>
+          <w:szCs w:val="24"/>
+        </w:rPr>
+        <w:t xml:space="preserve"> the employees. The workers are not given “problem solving” tasks, so they don’t have to</w:t>
+      </w:r>
+      <w:r>
+        <w:rPr>
+          <w:sz w:val="24"/>
+          <w:szCs w:val="24"/>
+        </w:rPr>
+        <w:t xml:space="preserve"> manage big problems.</w:t>
+      </w:r>
+      <w:r>
+        <w:rPr>
+          <w:sz w:val="24"/>
+          <w:szCs w:val="24"/>
+        </w:rPr>
+        <w:t xml:space="preserve"> For examples, the IT guys are responsible for updating the system with the </w:t>
+      </w:r>
+      <w:proofErr w:type="spellStart"/>
+      <w:r>
+        <w:rPr>
+          <w:sz w:val="24"/>
+          <w:szCs w:val="24"/>
+        </w:rPr>
+        <w:t>datas</w:t>
+      </w:r>
+      <w:proofErr w:type="spellEnd"/>
+      <w:r>
+        <w:rPr>
+          <w:sz w:val="24"/>
+          <w:szCs w:val="24"/>
+        </w:rPr>
+        <w:t xml:space="preserve"> of the sales.</w:t>
+      </w:r>
+      <w:r>
+        <w:rPr>
+          <w:sz w:val="24"/>
+          <w:szCs w:val="24"/>
+        </w:rPr>
+        <w:t xml:space="preserve"> </w:t>
+      </w:r>
+      <w:proofErr w:type="spellStart"/>
+      <w:r>
+        <w:rPr>
+          <w:sz w:val="24"/>
+          <w:szCs w:val="24"/>
+        </w:rPr>
+        <w:t>The</w:t>
+      </w:r>
+      <w:proofErr w:type="spellEnd"/>
+      <w:r>
+        <w:rPr>
+          <w:sz w:val="24"/>
+          <w:szCs w:val="24"/>
+        </w:rPr>
+        <w:t xml:space="preserve"> bad think about this type of bureaucracy is that if there are any problems between the employees, the Administrative Department has to handle them, more exactly, each employee follow the rules, so they can’t decide which idea is </w:t>
+      </w:r>
+      <w:proofErr w:type="gramStart"/>
+      <w:r>
+        <w:rPr>
+          <w:sz w:val="24"/>
+          <w:szCs w:val="24"/>
+        </w:rPr>
+        <w:t>more good</w:t>
+      </w:r>
+      <w:proofErr w:type="gramEnd"/>
+      <w:r>
+        <w:rPr>
+          <w:sz w:val="24"/>
+          <w:szCs w:val="24"/>
+        </w:rPr>
+        <w:t>.</w:t>
+      </w:r>
+      <w:r>
+        <w:rPr>
+          <w:sz w:val="24"/>
+          <w:szCs w:val="24"/>
+        </w:rPr>
+        <w:t xml:space="preserve"> If they have a problem, they must wait for the decision of the managers.</w:t>
+      </w:r>
+    </w:p>
+    <w:p>
+      <w:pPr>
+        <w:ind w:left="0" w:firstLine="720"/>
+        <w:jc w:val="both"/>
+        <w:rPr>
+          <w:sz w:val="24"/>
+          <w:szCs w:val="24"/>
+        </w:rPr>
+      </w:pPr>
+      <w:r>
+        <w:rPr>
+          <w:sz w:val="24"/>
+          <w:szCs w:val="24"/>
+        </w:rPr>
+        <w:t>Another good thing is that the C.E.O and the managers can overview everything in their company, so they can bring to a high level the quality of the</w:t>
+      </w:r>
+      <w:r>
+        <w:rPr>
+          <w:sz w:val="24"/>
+          <w:szCs w:val="24"/>
+        </w:rPr>
+        <w:t>ir</w:t>
+      </w:r>
+      <w:r>
+        <w:rPr>
+          <w:sz w:val="24"/>
+          <w:szCs w:val="24"/>
+        </w:rPr>
+        <w:t xml:space="preserve"> services.</w:t>
+      </w:r>
+      <w:r>
+        <w:rPr>
+          <w:sz w:val="24"/>
+          <w:szCs w:val="24"/>
+        </w:rPr>
+        <w:t xml:space="preserve"> If they think that the workers are not doing in the right way their tasks, they can correct them.</w:t>
+      </w:r>
+      <w:r>
+        <w:rPr>
+          <w:sz w:val="24"/>
+          <w:szCs w:val="24"/>
+        </w:rPr>
+        <w:t xml:space="preserve">  Also, they will confront</w:t>
+      </w:r>
+      <w:r>
+        <w:rPr>
+          <w:sz w:val="24"/>
+          <w:szCs w:val="24"/>
+        </w:rPr>
+        <w:t xml:space="preserve"> big</w:t>
+      </w:r>
+      <w:r>
+        <w:rPr>
+          <w:sz w:val="24"/>
+          <w:szCs w:val="24"/>
+        </w:rPr>
+        <w:t xml:space="preserve"> change</w:t>
+      </w:r>
+      <w:r>
+        <w:rPr>
+          <w:sz w:val="24"/>
+          <w:szCs w:val="24"/>
+        </w:rPr>
+        <w:t xml:space="preserve">s in </w:t>
+      </w:r>
+      <w:proofErr w:type="gramStart"/>
+      <w:r>
+        <w:rPr>
+          <w:sz w:val="24"/>
+          <w:szCs w:val="24"/>
+        </w:rPr>
+        <w:t>society  because</w:t>
+      </w:r>
+      <w:proofErr w:type="gramEnd"/>
+      <w:r>
+        <w:rPr>
+          <w:sz w:val="24"/>
+          <w:szCs w:val="24"/>
+        </w:rPr>
+        <w:t xml:space="preserve"> this kind of bureaucracy is perfect for companies that are “static”. So every change will cause </w:t>
+      </w:r>
+      <w:proofErr w:type="gramStart"/>
+      <w:r>
+        <w:rPr>
+          <w:sz w:val="24"/>
+          <w:szCs w:val="24"/>
+        </w:rPr>
+        <w:t>them</w:t>
+      </w:r>
+      <w:proofErr w:type="gramEnd"/>
+      <w:r>
+        <w:rPr>
+          <w:sz w:val="24"/>
+          <w:szCs w:val="24"/>
+        </w:rPr>
+        <w:t xml:space="preserve"> troubles because of their standardized schedule.  </w:t>
+      </w:r>
+      <w:r>
+        <w:rPr>
+          <w:sz w:val="24"/>
+          <w:szCs w:val="24"/>
+        </w:rPr>
+        <w:t xml:space="preserve">  </w:t>
+      </w:r>
+    </w:p>
     <w:sectPr>
       <w:pgSz w:w="11906" w:h="16838"/>
-      <w:pgMar w:top="1440" w:right="1440" w:bottom="1440" w:left="1440" w:header="708" w:footer="708" w:gutter="0"/>
+      <w:pgMar w:top="1440" w:right="1080" w:bottom="1440" w:left="1080" w:header="708" w:footer="708" w:gutter="0"/>
       <w:cols w:space="708"/>
       <w:docGrid w:linePitch="360"/>
     </w:sectPr>
@@ -282,7 +653,7 @@
 </file>
 
 <file path=word/styles.xml><?xml version="1.0" encoding="utf-8"?>
-<w:styles xmlns:mc="http://schemas.openxmlformats.org/markup-compatibility/2006" xmlns:r="http://schemas.openxmlformats.org/officeDocument/2006/relationships" xmlns:w="http://schemas.openxmlformats.org/wordprocessingml/2006/main" xmlns:w14="http://schemas.microsoft.com/office/word/2010/wordml" mc:Ignorable="w14">
+<w:styles xmlns:r="http://schemas.openxmlformats.org/officeDocument/2006/relationships" xmlns:w="http://schemas.openxmlformats.org/wordprocessingml/2006/main">
   <w:docDefaults>
     <w:rPrDefault>
       <w:rPr>
@@ -441,6 +812,7 @@
   <w:style w:type="paragraph" w:default="1" w:styleId="Normal">
     <w:name w:val="Normal"/>
     <w:qFormat/>
+    <w:rsid w:val="00A20ABD"/>
   </w:style>
   <w:style w:type="character" w:default="1" w:styleId="DefaultParagraphFont">
     <w:name w:val="Default Paragraph Font"/>
@@ -453,6 +825,7 @@
     <w:uiPriority w:val="99"/>
     <w:semiHidden/>
     <w:unhideWhenUsed/>
+    <w:qFormat/>
     <w:tblPr>
       <w:tblInd w:w="0" w:type="dxa"/>
       <w:tblCellMar>

</xml_diff>